<commit_message>
doc: Estilos de títulos y texto
</commit_message>
<xml_diff>
--- a/doc/Memoria.docx
+++ b/doc/Memoria.docx
@@ -19,11 +19,9 @@
       </w:sdtPr>
       <w:sdtEndPr>
         <w:rPr>
-          <w:rFonts w:cstheme="minorBidi"/>
-          <w:b w:val="0"/>
-          <w:color w:val="000000"/>
-          <w:sz w:val="20"/>
-          <w:szCs w:val="18"/>
+          <w:color w:val="000000" w:themeColor="text1"/>
+          <w:spacing w:val="20"/>
+          <w:sz w:val="32"/>
         </w:rPr>
       </w:sdtEndPr>
       <w:sdtContent>
@@ -35,7 +33,7 @@
             <mc:AlternateContent>
               <mc:Choice Requires="wpg">
                 <w:drawing>
-                  <wp:anchor distT="0" distB="0" distL="114300" distR="114300" simplePos="0" relativeHeight="251674112" behindDoc="0" locked="0" layoutInCell="1" allowOverlap="1" wp14:anchorId="3C3736EF" wp14:editId="63AD4F0F">
+                  <wp:anchor distT="0" distB="0" distL="114300" distR="114300" simplePos="0" relativeHeight="251674112" behindDoc="0" locked="0" layoutInCell="1" allowOverlap="1" wp14:anchorId="3C3736EF" wp14:editId="7CB74CBC">
                     <wp:simplePos x="0" y="0"/>
                     <wp:positionH relativeFrom="page">
                       <wp:align>center</wp:align>
@@ -53,7 +51,7 @@
                       </mc:Fallback>
                     </mc:AlternateContent>
                     <wp:extent cx="7315200" cy="1215391"/>
-                    <wp:effectExtent l="0" t="0" r="0" b="1905"/>
+                    <wp:effectExtent l="12700" t="12700" r="10160" b="1905"/>
                     <wp:wrapNone/>
                     <wp:docPr id="149" name="Grupo 149"/>
                     <wp:cNvGraphicFramePr/>
@@ -198,22 +196,18 @@
                                 </a:pathLst>
                               </a:custGeom>
                               <a:solidFill>
-                                <a:srgbClr val="9146FF"/>
+                                <a:schemeClr val="accent1"/>
                               </a:solidFill>
-                              <a:ln>
-                                <a:noFill/>
-                              </a:ln>
+                              <a:ln/>
                             </wps:spPr>
                             <wps:style>
-                              <a:lnRef idx="2">
-                                <a:schemeClr val="accent1">
-                                  <a:shade val="50000"/>
-                                </a:schemeClr>
+                              <a:lnRef idx="3">
+                                <a:schemeClr val="lt1"/>
                               </a:lnRef>
                               <a:fillRef idx="1">
                                 <a:schemeClr val="accent1"/>
                               </a:fillRef>
-                              <a:effectRef idx="0">
+                              <a:effectRef idx="1">
                                 <a:schemeClr val="accent1"/>
                               </a:effectRef>
                               <a:fontRef idx="minor">
@@ -285,12 +279,12 @@
               </mc:Choice>
               <mc:Fallback>
                 <w:pict>
-                  <v:group w14:anchorId="404F92A6" id="Grupo 149" o:spid="_x0000_s1026" style="position:absolute;margin-left:0;margin-top:0;width:8in;height:95.7pt;z-index:251674112;mso-width-percent:941;mso-height-percent:121;mso-top-percent:23;mso-position-horizontal:center;mso-position-horizontal-relative:page;mso-position-vertical-relative:page;mso-width-percent:941;mso-height-percent:121;mso-top-percent:23" coordorigin="" coordsize="73152,12161" o:gfxdata="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">
-                    <v:shape id="Rectángulo 51" o:spid="_x0000_s1027" style="position:absolute;width:73152;height:11303;visibility:visible;mso-wrap-style:square;v-text-anchor:middle" coordsize="7312660,1129665" o:gfxdata="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" path="m,l7312660,r,1129665l3619500,733425,,1091565,,xe" fillcolor="#9146ff" stroked="f" strokeweight="1pt">
+                  <v:group w14:anchorId="7487DA09" id="Grupo 149" o:spid="_x0000_s1026" style="position:absolute;margin-left:0;margin-top:0;width:8in;height:95.7pt;z-index:251674112;mso-width-percent:941;mso-height-percent:121;mso-top-percent:23;mso-position-horizontal:center;mso-position-horizontal-relative:page;mso-position-vertical-relative:page;mso-width-percent:941;mso-height-percent:121;mso-top-percent:23" coordorigin="" coordsize="73152,12161" o:gfxdata="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">
+                    <v:shape id="Rectángulo 51" o:spid="_x0000_s1027" style="position:absolute;width:73152;height:11303;visibility:visible;mso-wrap-style:square;v-text-anchor:middle" coordsize="7312660,1129665" o:gfxdata="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" path="m,l7312660,r,1129665l3619500,733425,,1091565,,xe" fillcolor="#4472c4 [3204]" strokecolor="white [3201]" strokeweight="1.5pt">
                       <v:stroke joinstyle="miter"/>
                       <v:path arrowok="t" o:connecttype="custom" o:connectlocs="0,0;7315200,0;7315200,1130373;3620757,733885;0,1092249;0,0" o:connectangles="0,0,0,0,0,0"/>
                     </v:shape>
-                    <v:rect id="Rectángulo 151" o:spid="_x0000_s1028" style="position:absolute;width:73152;height:12161;visibility:visible;mso-wrap-style:square;v-text-anchor:middle" o:gfxdata="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" stroked="f" strokeweight="1pt">
+                    <v:rect id="Rectángulo 151" o:spid="_x0000_s1028" style="position:absolute;width:73152;height:12161;visibility:visible;mso-wrap-style:square;v-text-anchor:middle" o:gfxdata="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" stroked="f" strokeweight="1pt">
                       <v:fill r:id="rId10" o:title="" recolor="t" rotate="t" type="frame"/>
                     </v:rect>
                     <w10:wrap anchorx="page" anchory="page"/>
@@ -306,7 +300,7 @@
             <mc:AlternateContent>
               <mc:Choice Requires="wps">
                 <w:drawing>
-                  <wp:anchor distT="0" distB="0" distL="114300" distR="114300" simplePos="0" relativeHeight="251647488" behindDoc="0" locked="0" layoutInCell="1" allowOverlap="1" wp14:anchorId="0619F808" wp14:editId="01AC6A45">
+                  <wp:anchor distT="0" distB="0" distL="114300" distR="114300" simplePos="0" relativeHeight="251647488" behindDoc="0" locked="0" layoutInCell="1" allowOverlap="1" wp14:anchorId="0619F808" wp14:editId="653E2F94">
                     <wp:simplePos x="0" y="0"/>
                     <wp:positionH relativeFrom="page">
                       <wp:align>center</wp:align>
@@ -550,7 +544,7 @@
             <mc:AlternateContent>
               <mc:Choice Requires="wps">
                 <w:drawing>
-                  <wp:anchor distT="0" distB="0" distL="114300" distR="114300" simplePos="0" relativeHeight="251644416" behindDoc="0" locked="0" layoutInCell="1" allowOverlap="1" wp14:anchorId="32831BDE" wp14:editId="3F697592">
+                  <wp:anchor distT="0" distB="0" distL="114300" distR="114300" simplePos="0" relativeHeight="251644416" behindDoc="0" locked="0" layoutInCell="1" allowOverlap="1" wp14:anchorId="32831BDE" wp14:editId="207C8D1C">
                     <wp:simplePos x="0" y="0"/>
                     <wp:positionH relativeFrom="page">
                       <wp:align>center</wp:align>
@@ -621,7 +615,7 @@
                                       <w:b/>
                                       <w:bCs/>
                                       <w:caps/>
-                                      <w:color w:val="9146FF"/>
+                                      <w:color w:val="4472C4" w:themeColor="accent1"/>
                                       <w:sz w:val="64"/>
                                       <w:szCs w:val="64"/>
                                     </w:rPr>
@@ -642,7 +636,7 @@
                                         <w:b/>
                                         <w:bCs/>
                                         <w:caps/>
-                                        <w:color w:val="9146FF"/>
+                                        <w:color w:val="4472C4" w:themeColor="accent1"/>
                                         <w:sz w:val="64"/>
                                         <w:szCs w:val="64"/>
                                       </w:rPr>
@@ -806,7 +800,7 @@
                                 <w:b/>
                                 <w:bCs/>
                                 <w:caps/>
-                                <w:color w:val="9146FF"/>
+                                <w:color w:val="4472C4" w:themeColor="accent1"/>
                                 <w:sz w:val="64"/>
                                 <w:szCs w:val="64"/>
                               </w:rPr>
@@ -827,7 +821,7 @@
                                   <w:b/>
                                   <w:bCs/>
                                   <w:caps/>
-                                  <w:color w:val="9146FF"/>
+                                  <w:color w:val="4472C4" w:themeColor="accent1"/>
                                   <w:sz w:val="64"/>
                                   <w:szCs w:val="64"/>
                                 </w:rPr>
@@ -968,7 +962,7 @@
             <mc:AlternateContent>
               <mc:Choice Requires="wps">
                 <w:drawing>
-                  <wp:anchor distT="0" distB="0" distL="114300" distR="114300" simplePos="0" relativeHeight="251660800" behindDoc="0" locked="0" layoutInCell="1" allowOverlap="1" wp14:anchorId="0003CD8B" wp14:editId="4C035EC6">
+                  <wp:anchor distT="0" distB="0" distL="114300" distR="114300" simplePos="0" relativeHeight="251660800" behindDoc="0" locked="0" layoutInCell="1" allowOverlap="1" wp14:anchorId="0003CD8B" wp14:editId="1DB43AC0">
                     <wp:simplePos x="0" y="0"/>
                     <wp:positionH relativeFrom="page">
                       <wp:align>center</wp:align>
@@ -1137,16 +1131,21 @@
           </w:sdtPr>
           <w:sdtEndPr>
             <w:rPr>
-              <w:rFonts w:ascii="Work Sans" w:eastAsiaTheme="minorHAnsi" w:hAnsi="Work Sans"/>
+              <w:rFonts w:ascii="Arial" w:eastAsiaTheme="minorHAnsi" w:hAnsi="Arial"/>
               <w:b/>
               <w:bCs/>
+              <w:sz w:val="24"/>
+              <w:u w:val="none"/>
             </w:rPr>
           </w:sdtEndPr>
           <w:sdtContent>
             <w:p>
               <w:pPr>
                 <w:pStyle w:val="TtuloTDC"/>
-                <w:jc w:val="center"/>
+                <w:numPr>
+                  <w:ilvl w:val="0"/>
+                  <w:numId w:val="0"/>
+                </w:numPr>
                 <w:rPr>
                   <w:rStyle w:val="Ttulo1Car"/>
                 </w:rPr>
@@ -1155,7 +1154,13 @@
                 <w:rPr>
                   <w:rStyle w:val="Ttulo1Car"/>
                 </w:rPr>
-                <w:t>Índice</w:t>
+                <w:t>Í</w:t>
+              </w:r>
+              <w:r>
+                <w:rPr>
+                  <w:rStyle w:val="Ttulo1Car"/>
+                </w:rPr>
+                <w:t>NDICE</w:t>
               </w:r>
             </w:p>
             <w:p>
@@ -1169,15 +1174,16 @@
               <w:pPr>
                 <w:pStyle w:val="TDC1"/>
                 <w:tabs>
-                  <w:tab w:val="right" w:leader="dot" w:pos="10762"/>
+                  <w:tab w:val="right" w:leader="dot" w:pos="9060"/>
                 </w:tabs>
                 <w:rPr>
                   <w:rFonts w:asciiTheme="minorHAnsi" w:eastAsiaTheme="minorEastAsia" w:hAnsiTheme="minorHAnsi"/>
                   <w:noProof/>
                   <w:color w:val="auto"/>
-                  <w:sz w:val="22"/>
-                  <w:szCs w:val="22"/>
-                  <w:lang w:eastAsia="es-ES"/>
+                  <w:kern w:val="2"/>
+                  <w:szCs w:val="24"/>
+                  <w:lang w:eastAsia="es-ES_tradnl"/>
+                  <w14:ligatures w14:val="standardContextual"/>
                 </w:rPr>
               </w:pPr>
               <w:r>
@@ -1189,27 +1195,13 @@
               <w:r>
                 <w:fldChar w:fldCharType="separate"/>
               </w:r>
-              <w:hyperlink w:anchor="_Toc101883828" w:history="1">
+              <w:hyperlink w:anchor="_Toc134716016" w:history="1">
                 <w:r>
                   <w:rPr>
                     <w:rStyle w:val="Hipervnculo"/>
                     <w:noProof/>
                   </w:rPr>
-                  <w:t>Introd</w:t>
-                </w:r>
-                <w:r>
-                  <w:rPr>
-                    <w:rStyle w:val="Hipervnculo"/>
-                    <w:noProof/>
-                  </w:rPr>
-                  <w:t>u</w:t>
-                </w:r>
-                <w:r>
-                  <w:rPr>
-                    <w:rStyle w:val="Hipervnculo"/>
-                    <w:noProof/>
-                  </w:rPr>
-                  <w:t>c</w:t>
+                  <w:t>1. Introduc</w:t>
                 </w:r>
                 <w:r>
                   <w:rPr>
@@ -1244,7 +1236,237 @@
                     <w:noProof/>
                     <w:webHidden/>
                   </w:rPr>
-                  <w:instrText xml:space="preserve"> PAGEREF _Toc101883828 \h </w:instrText>
+                  <w:instrText xml:space="preserve"> PAGEREF _Toc134716016 \h </w:instrText>
+                </w:r>
+                <w:r>
+                  <w:rPr>
+                    <w:noProof/>
+                    <w:webHidden/>
+                  </w:rPr>
+                </w:r>
+                <w:r>
+                  <w:rPr>
+                    <w:noProof/>
+                    <w:webHidden/>
+                  </w:rPr>
+                  <w:fldChar w:fldCharType="separate"/>
+                </w:r>
+                <w:r>
+                  <w:rPr>
+                    <w:noProof/>
+                    <w:webHidden/>
+                  </w:rPr>
+                  <w:t>2</w:t>
+                </w:r>
+                <w:r>
+                  <w:rPr>
+                    <w:noProof/>
+                    <w:webHidden/>
+                  </w:rPr>
+                  <w:fldChar w:fldCharType="end"/>
+                </w:r>
+              </w:hyperlink>
+            </w:p>
+            <w:p>
+              <w:pPr>
+                <w:pStyle w:val="TDC2"/>
+                <w:tabs>
+                  <w:tab w:val="right" w:leader="dot" w:pos="9060"/>
+                </w:tabs>
+                <w:rPr>
+                  <w:rFonts w:asciiTheme="minorHAnsi" w:eastAsiaTheme="minorEastAsia" w:hAnsiTheme="minorHAnsi"/>
+                  <w:noProof/>
+                  <w:color w:val="auto"/>
+                  <w:kern w:val="2"/>
+                  <w:szCs w:val="24"/>
+                  <w:lang w:eastAsia="es-ES_tradnl"/>
+                  <w14:ligatures w14:val="standardContextual"/>
+                </w:rPr>
+              </w:pPr>
+              <w:hyperlink w:anchor="_Toc134716017" w:history="1">
+                <w:r>
+                  <w:rPr>
+                    <w:rStyle w:val="Hipervnculo"/>
+                    <w:noProof/>
+                  </w:rPr>
+                  <w:t>1.1. Contexto</w:t>
+                </w:r>
+                <w:r>
+                  <w:rPr>
+                    <w:noProof/>
+                    <w:webHidden/>
+                  </w:rPr>
+                  <w:tab/>
+                </w:r>
+                <w:r>
+                  <w:rPr>
+                    <w:noProof/>
+                    <w:webHidden/>
+                  </w:rPr>
+                  <w:fldChar w:fldCharType="begin"/>
+                </w:r>
+                <w:r>
+                  <w:rPr>
+                    <w:noProof/>
+                    <w:webHidden/>
+                  </w:rPr>
+                  <w:instrText xml:space="preserve"> PAGEREF _Toc134716017 \h </w:instrText>
+                </w:r>
+                <w:r>
+                  <w:rPr>
+                    <w:noProof/>
+                    <w:webHidden/>
+                  </w:rPr>
+                </w:r>
+                <w:r>
+                  <w:rPr>
+                    <w:noProof/>
+                    <w:webHidden/>
+                  </w:rPr>
+                  <w:fldChar w:fldCharType="separate"/>
+                </w:r>
+                <w:r>
+                  <w:rPr>
+                    <w:noProof/>
+                    <w:webHidden/>
+                  </w:rPr>
+                  <w:t>2</w:t>
+                </w:r>
+                <w:r>
+                  <w:rPr>
+                    <w:noProof/>
+                    <w:webHidden/>
+                  </w:rPr>
+                  <w:fldChar w:fldCharType="end"/>
+                </w:r>
+              </w:hyperlink>
+            </w:p>
+            <w:p>
+              <w:pPr>
+                <w:pStyle w:val="TDC2"/>
+                <w:tabs>
+                  <w:tab w:val="right" w:leader="dot" w:pos="9060"/>
+                </w:tabs>
+                <w:rPr>
+                  <w:rFonts w:asciiTheme="minorHAnsi" w:eastAsiaTheme="minorEastAsia" w:hAnsiTheme="minorHAnsi"/>
+                  <w:noProof/>
+                  <w:color w:val="auto"/>
+                  <w:kern w:val="2"/>
+                  <w:szCs w:val="24"/>
+                  <w:lang w:eastAsia="es-ES_tradnl"/>
+                  <w14:ligatures w14:val="standardContextual"/>
+                </w:rPr>
+              </w:pPr>
+              <w:hyperlink w:anchor="_Toc134716018" w:history="1">
+                <w:r>
+                  <w:rPr>
+                    <w:rStyle w:val="Hipervnculo"/>
+                    <w:noProof/>
+                  </w:rPr>
+                  <w:t>1.2.</w:t>
+                </w:r>
+                <w:r>
+                  <w:rPr>
+                    <w:rStyle w:val="Hipervnculo"/>
+                    <w:noProof/>
+                    <w:lang w:val="en-US"/>
+                  </w:rPr>
+                  <w:t xml:space="preserve"> Abstract</w:t>
+                </w:r>
+                <w:r>
+                  <w:rPr>
+                    <w:noProof/>
+                    <w:webHidden/>
+                  </w:rPr>
+                  <w:tab/>
+                </w:r>
+                <w:r>
+                  <w:rPr>
+                    <w:noProof/>
+                    <w:webHidden/>
+                  </w:rPr>
+                  <w:fldChar w:fldCharType="begin"/>
+                </w:r>
+                <w:r>
+                  <w:rPr>
+                    <w:noProof/>
+                    <w:webHidden/>
+                  </w:rPr>
+                  <w:instrText xml:space="preserve"> PAGEREF _Toc134716018 \h </w:instrText>
+                </w:r>
+                <w:r>
+                  <w:rPr>
+                    <w:noProof/>
+                    <w:webHidden/>
+                  </w:rPr>
+                </w:r>
+                <w:r>
+                  <w:rPr>
+                    <w:noProof/>
+                    <w:webHidden/>
+                  </w:rPr>
+                  <w:fldChar w:fldCharType="separate"/>
+                </w:r>
+                <w:r>
+                  <w:rPr>
+                    <w:noProof/>
+                    <w:webHidden/>
+                  </w:rPr>
+                  <w:t>2</w:t>
+                </w:r>
+                <w:r>
+                  <w:rPr>
+                    <w:noProof/>
+                    <w:webHidden/>
+                  </w:rPr>
+                  <w:fldChar w:fldCharType="end"/>
+                </w:r>
+              </w:hyperlink>
+            </w:p>
+            <w:p>
+              <w:pPr>
+                <w:pStyle w:val="TDC1"/>
+                <w:tabs>
+                  <w:tab w:val="right" w:leader="dot" w:pos="9060"/>
+                </w:tabs>
+                <w:rPr>
+                  <w:rFonts w:asciiTheme="minorHAnsi" w:eastAsiaTheme="minorEastAsia" w:hAnsiTheme="minorHAnsi"/>
+                  <w:noProof/>
+                  <w:color w:val="auto"/>
+                  <w:kern w:val="2"/>
+                  <w:szCs w:val="24"/>
+                  <w:lang w:eastAsia="es-ES_tradnl"/>
+                  <w14:ligatures w14:val="standardContextual"/>
+                </w:rPr>
+              </w:pPr>
+              <w:hyperlink w:anchor="_Toc134716019" w:history="1">
+                <w:r>
+                  <w:rPr>
+                    <w:rStyle w:val="Hipervnculo"/>
+                    <w:noProof/>
+                  </w:rPr>
+                  <w:t>2. ANÁLISIS</w:t>
+                </w:r>
+                <w:r>
+                  <w:rPr>
+                    <w:noProof/>
+                    <w:webHidden/>
+                  </w:rPr>
+                  <w:tab/>
+                </w:r>
+                <w:r>
+                  <w:rPr>
+                    <w:noProof/>
+                    <w:webHidden/>
+                  </w:rPr>
+                  <w:fldChar w:fldCharType="begin"/>
+                </w:r>
+                <w:r>
+                  <w:rPr>
+                    <w:noProof/>
+                    <w:webHidden/>
+                  </w:rPr>
+                  <w:instrText xml:space="preserve"> PAGEREF _Toc134716019 \h </w:instrText>
                 </w:r>
                 <w:r>
                   <w:rPr>
@@ -1293,20 +1515,87 @@
           <w:r>
             <w:br w:type="page"/>
           </w:r>
-          <w:bookmarkStart w:id="0" w:name="_Toc101883828"/>
+          <w:bookmarkStart w:id="0" w:name="_Toc134716016"/>
           <w:r>
             <w:lastRenderedPageBreak/>
-            <w:t>Introducción</w:t>
+            <w:t>INTRODUCCIÓN</w:t>
+          </w:r>
+          <w:bookmarkEnd w:id="0"/>
+        </w:p>
+        <w:p>
+          <w:pPr>
+            <w:pStyle w:val="Ttulo2"/>
+          </w:pPr>
+          <w:bookmarkStart w:id="1" w:name="_Toc134716017"/>
+          <w:r>
+            <w:t>Contexto</w:t>
           </w:r>
         </w:p>
-        <w:p/>
       </w:sdtContent>
     </w:sdt>
-    <w:bookmarkEnd w:id="0" w:displacedByCustomXml="prev"/>
+    <w:bookmarkEnd w:id="1" w:displacedByCustomXml="prev"/>
+    <w:p>
+      <w:r>
+        <w:t xml:space="preserve">Texto de ejemplo de longitud suficientemente </w:t>
+      </w:r>
+      <w:r>
+        <w:t>extensa como para que llegue a rebasar el espacio</w:t>
+      </w:r>
+      <w:r>
+        <w:t xml:space="preserve"> horizontal de una línea de texto.</w:t>
+      </w:r>
+    </w:p>
+    <w:p>
+      <w:pPr>
+        <w:pStyle w:val="Ttulo2"/>
+      </w:pPr>
+      <w:bookmarkStart w:id="2" w:name="_Toc134716018"/>
+      <w:r>
+        <w:rPr>
+          <w:lang w:val="en-US"/>
+        </w:rPr>
+        <w:t>Abstract</w:t>
+      </w:r>
+      <w:bookmarkEnd w:id="2"/>
+    </w:p>
+    <w:p>
+      <w:pPr>
+        <w:rPr>
+          <w:lang w:val="en-US"/>
+        </w:rPr>
+      </w:pPr>
+      <w:r>
+        <w:rPr>
+          <w:lang w:val="en-US"/>
+        </w:rPr>
+        <w:t>I must</w:t>
+      </w:r>
+      <w:r>
+        <w:rPr>
+          <w:lang w:val="en-US"/>
+        </w:rPr>
+        <w:t xml:space="preserve"> write this section in another language, precisely English. The spell checker better be well configured and keeps itself from drawing wavy red underlines.</w:t>
+      </w:r>
+    </w:p>
+    <w:p>
+      <w:pPr>
+        <w:pStyle w:val="Ttulo1"/>
+      </w:pPr>
+      <w:bookmarkStart w:id="3" w:name="_Toc134716019"/>
+      <w:r>
+        <w:t>ANÁLISIS</w:t>
+      </w:r>
+      <w:bookmarkEnd w:id="3"/>
+    </w:p>
+    <w:p>
+      <w:r>
+        <w:t>Volvemos a escribir en español.</w:t>
+      </w:r>
+    </w:p>
     <w:sectPr>
       <w:footerReference w:type="default" r:id="rId11"/>
       <w:pgSz w:w="11906" w:h="16838"/>
-      <w:pgMar w:top="1417" w:right="1701" w:bottom="1417" w:left="1701" w:header="708" w:footer="708" w:gutter="0"/>
+      <w:pgMar w:top="1418" w:right="851" w:bottom="1418" w:left="1985" w:header="709" w:footer="709" w:gutter="0"/>
       <w:pgNumType w:start="0"/>
       <w:cols w:space="708"/>
       <w:titlePg/>
@@ -1546,6 +1835,92 @@
     <w:numStyleLink w:val="Listaconnmerospersonalizadaconnfasis"/>
   </w:abstractNum>
   <w:abstractNum w:abstractNumId="3" w15:restartNumberingAfterBreak="0">
+    <w:nsid w:val="176522F8"/>
+    <w:multiLevelType w:val="multilevel"/>
+    <w:tmpl w:val="6C323BD8"/>
+    <w:lvl w:ilvl="0">
+      <w:start w:val="1"/>
+      <w:numFmt w:val="decimal"/>
+      <w:lvlText w:val="%1."/>
+      <w:lvlJc w:val="left"/>
+      <w:pPr>
+        <w:ind w:left="360" w:hanging="360"/>
+      </w:pPr>
+    </w:lvl>
+    <w:lvl w:ilvl="1">
+      <w:start w:val="1"/>
+      <w:numFmt w:val="decimal"/>
+      <w:lvlText w:val="%1.%2."/>
+      <w:lvlJc w:val="left"/>
+      <w:pPr>
+        <w:ind w:left="792" w:hanging="432"/>
+      </w:pPr>
+    </w:lvl>
+    <w:lvl w:ilvl="2">
+      <w:start w:val="1"/>
+      <w:numFmt w:val="decimal"/>
+      <w:lvlText w:val="%1.%2.%3."/>
+      <w:lvlJc w:val="left"/>
+      <w:pPr>
+        <w:ind w:left="1224" w:hanging="504"/>
+      </w:pPr>
+    </w:lvl>
+    <w:lvl w:ilvl="3">
+      <w:start w:val="1"/>
+      <w:numFmt w:val="decimal"/>
+      <w:lvlText w:val="%1.%2.%3.%4."/>
+      <w:lvlJc w:val="left"/>
+      <w:pPr>
+        <w:ind w:left="1728" w:hanging="648"/>
+      </w:pPr>
+    </w:lvl>
+    <w:lvl w:ilvl="4">
+      <w:start w:val="1"/>
+      <w:numFmt w:val="decimal"/>
+      <w:lvlText w:val="%1.%2.%3.%4.%5."/>
+      <w:lvlJc w:val="left"/>
+      <w:pPr>
+        <w:ind w:left="2232" w:hanging="792"/>
+      </w:pPr>
+    </w:lvl>
+    <w:lvl w:ilvl="5">
+      <w:start w:val="1"/>
+      <w:numFmt w:val="decimal"/>
+      <w:lvlText w:val="%1.%2.%3.%4.%5.%6."/>
+      <w:lvlJc w:val="left"/>
+      <w:pPr>
+        <w:ind w:left="2736" w:hanging="936"/>
+      </w:pPr>
+    </w:lvl>
+    <w:lvl w:ilvl="6">
+      <w:start w:val="1"/>
+      <w:numFmt w:val="decimal"/>
+      <w:lvlText w:val="%1.%2.%3.%4.%5.%6.%7."/>
+      <w:lvlJc w:val="left"/>
+      <w:pPr>
+        <w:ind w:left="3240" w:hanging="1080"/>
+      </w:pPr>
+    </w:lvl>
+    <w:lvl w:ilvl="7">
+      <w:start w:val="1"/>
+      <w:numFmt w:val="decimal"/>
+      <w:lvlText w:val="%1.%2.%3.%4.%5.%6.%7.%8."/>
+      <w:lvlJc w:val="left"/>
+      <w:pPr>
+        <w:ind w:left="3744" w:hanging="1224"/>
+      </w:pPr>
+    </w:lvl>
+    <w:lvl w:ilvl="8">
+      <w:start w:val="1"/>
+      <w:numFmt w:val="decimal"/>
+      <w:lvlText w:val="%1.%2.%3.%4.%5.%6.%7.%8.%9."/>
+      <w:lvlJc w:val="left"/>
+      <w:pPr>
+        <w:ind w:left="4320" w:hanging="1440"/>
+      </w:pPr>
+    </w:lvl>
+  </w:abstractNum>
+  <w:abstractNum w:abstractNumId="4" w15:restartNumberingAfterBreak="0">
     <w:nsid w:val="17A7280E"/>
     <w:multiLevelType w:val="multilevel"/>
     <w:tmpl w:val="8000F99A"/>
@@ -1668,7 +2043,133 @@
       </w:rPr>
     </w:lvl>
   </w:abstractNum>
-  <w:abstractNum w:abstractNumId="4" w15:restartNumberingAfterBreak="0">
+  <w:abstractNum w:abstractNumId="5" w15:restartNumberingAfterBreak="0">
+    <w:nsid w:val="18023CA3"/>
+    <w:multiLevelType w:val="multilevel"/>
+    <w:tmpl w:val="18AAB000"/>
+    <w:lvl w:ilvl="0">
+      <w:start w:val="1"/>
+      <w:numFmt w:val="decimal"/>
+      <w:pStyle w:val="Ttulo1"/>
+      <w:suff w:val="space"/>
+      <w:lvlText w:val="%1."/>
+      <w:lvlJc w:val="left"/>
+      <w:pPr>
+        <w:ind w:left="720" w:hanging="720"/>
+      </w:pPr>
+      <w:rPr>
+        <w:rFonts w:hint="default"/>
+      </w:rPr>
+    </w:lvl>
+    <w:lvl w:ilvl="1">
+      <w:start w:val="1"/>
+      <w:numFmt w:val="decimal"/>
+      <w:pStyle w:val="Ttulo2"/>
+      <w:suff w:val="space"/>
+      <w:lvlText w:val="%1.%2."/>
+      <w:lvlJc w:val="left"/>
+      <w:pPr>
+        <w:ind w:left="1152" w:hanging="1152"/>
+      </w:pPr>
+      <w:rPr>
+        <w:rFonts w:hint="default"/>
+      </w:rPr>
+    </w:lvl>
+    <w:lvl w:ilvl="2">
+      <w:start w:val="1"/>
+      <w:numFmt w:val="decimal"/>
+      <w:pStyle w:val="Ttulo3"/>
+      <w:suff w:val="space"/>
+      <w:lvlText w:val="%1.%2.%3."/>
+      <w:lvlJc w:val="left"/>
+      <w:pPr>
+        <w:ind w:left="1584" w:hanging="1584"/>
+      </w:pPr>
+      <w:rPr>
+        <w:rFonts w:hint="default"/>
+      </w:rPr>
+    </w:lvl>
+    <w:lvl w:ilvl="3">
+      <w:start w:val="1"/>
+      <w:numFmt w:val="decimal"/>
+      <w:pStyle w:val="Ttulo4"/>
+      <w:suff w:val="space"/>
+      <w:lvlText w:val="%1.%2.%3.%4."/>
+      <w:lvlJc w:val="left"/>
+      <w:pPr>
+        <w:ind w:left="2088" w:hanging="2088"/>
+      </w:pPr>
+      <w:rPr>
+        <w:rFonts w:hint="default"/>
+      </w:rPr>
+    </w:lvl>
+    <w:lvl w:ilvl="4">
+      <w:start w:val="1"/>
+      <w:numFmt w:val="decimal"/>
+      <w:pStyle w:val="Ttulo5"/>
+      <w:suff w:val="space"/>
+      <w:lvlText w:val="%1.%2.%3.%4.%5."/>
+      <w:lvlJc w:val="left"/>
+      <w:pPr>
+        <w:ind w:left="2592" w:hanging="2592"/>
+      </w:pPr>
+      <w:rPr>
+        <w:rFonts w:hint="default"/>
+      </w:rPr>
+    </w:lvl>
+    <w:lvl w:ilvl="5">
+      <w:start w:val="1"/>
+      <w:numFmt w:val="decimal"/>
+      <w:pStyle w:val="Ttulo6"/>
+      <w:suff w:val="space"/>
+      <w:lvlText w:val="%1.%2.%3.%4.%5.%6."/>
+      <w:lvlJc w:val="left"/>
+      <w:pPr>
+        <w:ind w:left="3096" w:hanging="3096"/>
+      </w:pPr>
+      <w:rPr>
+        <w:rFonts w:hint="default"/>
+      </w:rPr>
+    </w:lvl>
+    <w:lvl w:ilvl="6">
+      <w:start w:val="1"/>
+      <w:numFmt w:val="decimal"/>
+      <w:lvlText w:val="%1.%2.%3.%4.%5.%6.%7."/>
+      <w:lvlJc w:val="left"/>
+      <w:pPr>
+        <w:ind w:left="3600" w:hanging="3600"/>
+      </w:pPr>
+      <w:rPr>
+        <w:rFonts w:hint="default"/>
+      </w:rPr>
+    </w:lvl>
+    <w:lvl w:ilvl="7">
+      <w:start w:val="1"/>
+      <w:numFmt w:val="decimal"/>
+      <w:lvlText w:val="%1.%2.%3.%4.%5.%6.%7.%8."/>
+      <w:lvlJc w:val="left"/>
+      <w:pPr>
+        <w:ind w:left="4104" w:hanging="4104"/>
+      </w:pPr>
+      <w:rPr>
+        <w:rFonts w:hint="default"/>
+      </w:rPr>
+    </w:lvl>
+    <w:lvl w:ilvl="8">
+      <w:start w:val="1"/>
+      <w:numFmt w:val="decimal"/>
+      <w:suff w:val="space"/>
+      <w:lvlText w:val="%1.%2.%3.%4.%5.%6.%7.%8.%9."/>
+      <w:lvlJc w:val="left"/>
+      <w:pPr>
+        <w:ind w:left="4680" w:hanging="4680"/>
+      </w:pPr>
+      <w:rPr>
+        <w:rFonts w:hint="default"/>
+      </w:rPr>
+    </w:lvl>
+  </w:abstractNum>
+  <w:abstractNum w:abstractNumId="6" w15:restartNumberingAfterBreak="0">
     <w:nsid w:val="21E6278E"/>
     <w:multiLevelType w:val="multilevel"/>
     <w:tmpl w:val="6352D8E6"/>
@@ -1784,7 +2285,266 @@
       </w:rPr>
     </w:lvl>
   </w:abstractNum>
-  <w:abstractNum w:abstractNumId="5" w15:restartNumberingAfterBreak="0">
+  <w:abstractNum w:abstractNumId="7" w15:restartNumberingAfterBreak="0">
+    <w:nsid w:val="223E546A"/>
+    <w:multiLevelType w:val="multilevel"/>
+    <w:tmpl w:val="36C6ACE8"/>
+    <w:lvl w:ilvl="0">
+      <w:start w:val="1"/>
+      <w:numFmt w:val="decimal"/>
+      <w:lvlText w:val="%1."/>
+      <w:lvlJc w:val="left"/>
+      <w:pPr>
+        <w:ind w:left="360" w:hanging="360"/>
+      </w:pPr>
+    </w:lvl>
+    <w:lvl w:ilvl="1">
+      <w:start w:val="1"/>
+      <w:numFmt w:val="decimal"/>
+      <w:lvlText w:val="%1.%2."/>
+      <w:lvlJc w:val="left"/>
+      <w:pPr>
+        <w:ind w:left="792" w:hanging="432"/>
+      </w:pPr>
+    </w:lvl>
+    <w:lvl w:ilvl="2">
+      <w:start w:val="1"/>
+      <w:numFmt w:val="decimal"/>
+      <w:lvlText w:val="%1.%2.%3."/>
+      <w:lvlJc w:val="left"/>
+      <w:pPr>
+        <w:ind w:left="1224" w:hanging="504"/>
+      </w:pPr>
+    </w:lvl>
+    <w:lvl w:ilvl="3">
+      <w:start w:val="1"/>
+      <w:numFmt w:val="decimal"/>
+      <w:lvlText w:val="%1.%2.%3.%4."/>
+      <w:lvlJc w:val="left"/>
+      <w:pPr>
+        <w:ind w:left="1728" w:hanging="648"/>
+      </w:pPr>
+    </w:lvl>
+    <w:lvl w:ilvl="4">
+      <w:start w:val="1"/>
+      <w:numFmt w:val="decimal"/>
+      <w:lvlText w:val="%1.%2.%3.%4.%5."/>
+      <w:lvlJc w:val="left"/>
+      <w:pPr>
+        <w:ind w:left="2232" w:hanging="792"/>
+      </w:pPr>
+    </w:lvl>
+    <w:lvl w:ilvl="5">
+      <w:start w:val="1"/>
+      <w:numFmt w:val="decimal"/>
+      <w:lvlText w:val="%1.%2.%3.%4.%5.%6."/>
+      <w:lvlJc w:val="left"/>
+      <w:pPr>
+        <w:ind w:left="2736" w:hanging="936"/>
+      </w:pPr>
+    </w:lvl>
+    <w:lvl w:ilvl="6">
+      <w:start w:val="1"/>
+      <w:numFmt w:val="decimal"/>
+      <w:lvlText w:val="%1.%2.%3.%4.%5.%6.%7."/>
+      <w:lvlJc w:val="left"/>
+      <w:pPr>
+        <w:ind w:left="3240" w:hanging="1080"/>
+      </w:pPr>
+    </w:lvl>
+    <w:lvl w:ilvl="7">
+      <w:start w:val="1"/>
+      <w:numFmt w:val="decimal"/>
+      <w:lvlText w:val="%1.%2.%3.%4.%5.%6.%7.%8."/>
+      <w:lvlJc w:val="left"/>
+      <w:pPr>
+        <w:ind w:left="3744" w:hanging="1224"/>
+      </w:pPr>
+    </w:lvl>
+    <w:lvl w:ilvl="8">
+      <w:start w:val="1"/>
+      <w:numFmt w:val="decimal"/>
+      <w:lvlText w:val="%1.%2.%3.%4.%5.%6.%7.%8.%9."/>
+      <w:lvlJc w:val="left"/>
+      <w:pPr>
+        <w:ind w:left="4320" w:hanging="1440"/>
+      </w:pPr>
+    </w:lvl>
+  </w:abstractNum>
+  <w:abstractNum w:abstractNumId="8" w15:restartNumberingAfterBreak="0">
+    <w:nsid w:val="27843802"/>
+    <w:multiLevelType w:val="multilevel"/>
+    <w:tmpl w:val="08445BF2"/>
+    <w:lvl w:ilvl="0">
+      <w:start w:val="1"/>
+      <w:numFmt w:val="decimal"/>
+      <w:lvlText w:val="%1."/>
+      <w:lvlJc w:val="left"/>
+      <w:pPr>
+        <w:ind w:left="360" w:hanging="360"/>
+      </w:pPr>
+    </w:lvl>
+    <w:lvl w:ilvl="1">
+      <w:start w:val="1"/>
+      <w:numFmt w:val="decimal"/>
+      <w:lvlText w:val="%1.%2."/>
+      <w:lvlJc w:val="left"/>
+      <w:pPr>
+        <w:ind w:left="792" w:hanging="432"/>
+      </w:pPr>
+    </w:lvl>
+    <w:lvl w:ilvl="2">
+      <w:start w:val="1"/>
+      <w:numFmt w:val="decimal"/>
+      <w:lvlText w:val="%1.%2.%3."/>
+      <w:lvlJc w:val="left"/>
+      <w:pPr>
+        <w:ind w:left="1224" w:hanging="504"/>
+      </w:pPr>
+    </w:lvl>
+    <w:lvl w:ilvl="3">
+      <w:start w:val="1"/>
+      <w:numFmt w:val="decimal"/>
+      <w:lvlText w:val="%1.%2.%3.%4."/>
+      <w:lvlJc w:val="left"/>
+      <w:pPr>
+        <w:ind w:left="1728" w:hanging="648"/>
+      </w:pPr>
+    </w:lvl>
+    <w:lvl w:ilvl="4">
+      <w:start w:val="1"/>
+      <w:numFmt w:val="decimal"/>
+      <w:lvlText w:val="%1.%2.%3.%4.%5."/>
+      <w:lvlJc w:val="left"/>
+      <w:pPr>
+        <w:ind w:left="2232" w:hanging="792"/>
+      </w:pPr>
+    </w:lvl>
+    <w:lvl w:ilvl="5">
+      <w:start w:val="1"/>
+      <w:numFmt w:val="decimal"/>
+      <w:lvlText w:val="%1.%2.%3.%4.%5.%6."/>
+      <w:lvlJc w:val="left"/>
+      <w:pPr>
+        <w:ind w:left="2736" w:hanging="936"/>
+      </w:pPr>
+    </w:lvl>
+    <w:lvl w:ilvl="6">
+      <w:start w:val="1"/>
+      <w:numFmt w:val="decimal"/>
+      <w:lvlText w:val="%1.%2.%3.%4.%5.%6.%7."/>
+      <w:lvlJc w:val="left"/>
+      <w:pPr>
+        <w:ind w:left="3240" w:hanging="1080"/>
+      </w:pPr>
+    </w:lvl>
+    <w:lvl w:ilvl="7">
+      <w:start w:val="1"/>
+      <w:numFmt w:val="decimal"/>
+      <w:lvlText w:val="%1.%2.%3.%4.%5.%6.%7.%8."/>
+      <w:lvlJc w:val="left"/>
+      <w:pPr>
+        <w:ind w:left="3744" w:hanging="1224"/>
+      </w:pPr>
+    </w:lvl>
+    <w:lvl w:ilvl="8">
+      <w:start w:val="1"/>
+      <w:numFmt w:val="decimal"/>
+      <w:lvlText w:val="%1.%2.%3.%4.%5.%6.%7.%8.%9."/>
+      <w:lvlJc w:val="left"/>
+      <w:pPr>
+        <w:ind w:left="4320" w:hanging="1440"/>
+      </w:pPr>
+    </w:lvl>
+  </w:abstractNum>
+  <w:abstractNum w:abstractNumId="9" w15:restartNumberingAfterBreak="0">
+    <w:nsid w:val="2A6939B3"/>
+    <w:multiLevelType w:val="multilevel"/>
+    <w:tmpl w:val="040A001F"/>
+    <w:styleLink w:val="111111"/>
+    <w:lvl w:ilvl="0">
+      <w:start w:val="1"/>
+      <w:numFmt w:val="decimal"/>
+      <w:lvlText w:val="%1."/>
+      <w:lvlJc w:val="left"/>
+      <w:pPr>
+        <w:ind w:left="360" w:hanging="360"/>
+      </w:pPr>
+    </w:lvl>
+    <w:lvl w:ilvl="1">
+      <w:start w:val="1"/>
+      <w:numFmt w:val="decimal"/>
+      <w:lvlText w:val="%1.%2."/>
+      <w:lvlJc w:val="left"/>
+      <w:pPr>
+        <w:ind w:left="792" w:hanging="432"/>
+      </w:pPr>
+    </w:lvl>
+    <w:lvl w:ilvl="2">
+      <w:start w:val="1"/>
+      <w:numFmt w:val="decimal"/>
+      <w:lvlText w:val="%1.%2.%3."/>
+      <w:lvlJc w:val="left"/>
+      <w:pPr>
+        <w:ind w:left="1224" w:hanging="504"/>
+      </w:pPr>
+    </w:lvl>
+    <w:lvl w:ilvl="3">
+      <w:start w:val="1"/>
+      <w:numFmt w:val="decimal"/>
+      <w:lvlText w:val="%1.%2.%3.%4."/>
+      <w:lvlJc w:val="left"/>
+      <w:pPr>
+        <w:ind w:left="1728" w:hanging="648"/>
+      </w:pPr>
+    </w:lvl>
+    <w:lvl w:ilvl="4">
+      <w:start w:val="1"/>
+      <w:numFmt w:val="decimal"/>
+      <w:lvlText w:val="%1.%2.%3.%4.%5."/>
+      <w:lvlJc w:val="left"/>
+      <w:pPr>
+        <w:ind w:left="2232" w:hanging="792"/>
+      </w:pPr>
+    </w:lvl>
+    <w:lvl w:ilvl="5">
+      <w:start w:val="1"/>
+      <w:numFmt w:val="decimal"/>
+      <w:lvlText w:val="%1.%2.%3.%4.%5.%6."/>
+      <w:lvlJc w:val="left"/>
+      <w:pPr>
+        <w:ind w:left="2736" w:hanging="936"/>
+      </w:pPr>
+    </w:lvl>
+    <w:lvl w:ilvl="6">
+      <w:start w:val="1"/>
+      <w:numFmt w:val="decimal"/>
+      <w:lvlText w:val="%1.%2.%3.%4.%5.%6.%7."/>
+      <w:lvlJc w:val="left"/>
+      <w:pPr>
+        <w:ind w:left="3240" w:hanging="1080"/>
+      </w:pPr>
+    </w:lvl>
+    <w:lvl w:ilvl="7">
+      <w:start w:val="1"/>
+      <w:numFmt w:val="decimal"/>
+      <w:lvlText w:val="%1.%2.%3.%4.%5.%6.%7.%8."/>
+      <w:lvlJc w:val="left"/>
+      <w:pPr>
+        <w:ind w:left="3744" w:hanging="1224"/>
+      </w:pPr>
+    </w:lvl>
+    <w:lvl w:ilvl="8">
+      <w:start w:val="1"/>
+      <w:numFmt w:val="decimal"/>
+      <w:lvlText w:val="%1.%2.%3.%4.%5.%6.%7.%8.%9."/>
+      <w:lvlJc w:val="left"/>
+      <w:pPr>
+        <w:ind w:left="4320" w:hanging="1440"/>
+      </w:pPr>
+    </w:lvl>
+  </w:abstractNum>
+  <w:abstractNum w:abstractNumId="10" w15:restartNumberingAfterBreak="0">
     <w:nsid w:val="3FDC266F"/>
     <w:multiLevelType w:val="multilevel"/>
     <w:tmpl w:val="DF288CEE"/>
@@ -1901,7 +2661,7 @@
       </w:rPr>
     </w:lvl>
   </w:abstractNum>
-  <w:abstractNum w:abstractNumId="6" w15:restartNumberingAfterBreak="0">
+  <w:abstractNum w:abstractNumId="11" w15:restartNumberingAfterBreak="0">
     <w:nsid w:val="42267846"/>
     <w:multiLevelType w:val="multilevel"/>
     <w:tmpl w:val="87F40CA0"/>
@@ -2024,7 +2784,7 @@
       </w:rPr>
     </w:lvl>
   </w:abstractNum>
-  <w:abstractNum w:abstractNumId="7" w15:restartNumberingAfterBreak="0">
+  <w:abstractNum w:abstractNumId="12" w15:restartNumberingAfterBreak="0">
     <w:nsid w:val="546C0ACE"/>
     <w:multiLevelType w:val="multilevel"/>
     <w:tmpl w:val="87F40CA0"/>
@@ -2147,65 +2907,348 @@
       </w:rPr>
     </w:lvl>
   </w:abstractNum>
-  <w:abstractNum w:abstractNumId="8" w15:restartNumberingAfterBreak="0">
+  <w:abstractNum w:abstractNumId="13" w15:restartNumberingAfterBreak="0">
     <w:nsid w:val="59554F08"/>
     <w:multiLevelType w:val="multilevel"/>
     <w:tmpl w:val="8000F99A"/>
     <w:numStyleLink w:val="Listaconvietaspersonalizada"/>
   </w:abstractNum>
-  <w:abstractNum w:abstractNumId="9" w15:restartNumberingAfterBreak="0">
+  <w:abstractNum w:abstractNumId="14" w15:restartNumberingAfterBreak="0">
+    <w:nsid w:val="5BA504D8"/>
+    <w:multiLevelType w:val="multilevel"/>
+    <w:tmpl w:val="040A001F"/>
+    <w:lvl w:ilvl="0">
+      <w:start w:val="1"/>
+      <w:numFmt w:val="decimal"/>
+      <w:lvlText w:val="%1."/>
+      <w:lvlJc w:val="left"/>
+      <w:pPr>
+        <w:ind w:left="360" w:hanging="360"/>
+      </w:pPr>
+    </w:lvl>
+    <w:lvl w:ilvl="1">
+      <w:start w:val="1"/>
+      <w:numFmt w:val="decimal"/>
+      <w:lvlText w:val="%1.%2."/>
+      <w:lvlJc w:val="left"/>
+      <w:pPr>
+        <w:ind w:left="792" w:hanging="432"/>
+      </w:pPr>
+    </w:lvl>
+    <w:lvl w:ilvl="2">
+      <w:start w:val="1"/>
+      <w:numFmt w:val="decimal"/>
+      <w:lvlText w:val="%1.%2.%3."/>
+      <w:lvlJc w:val="left"/>
+      <w:pPr>
+        <w:ind w:left="1224" w:hanging="504"/>
+      </w:pPr>
+    </w:lvl>
+    <w:lvl w:ilvl="3">
+      <w:start w:val="1"/>
+      <w:numFmt w:val="decimal"/>
+      <w:lvlText w:val="%1.%2.%3.%4."/>
+      <w:lvlJc w:val="left"/>
+      <w:pPr>
+        <w:ind w:left="1728" w:hanging="648"/>
+      </w:pPr>
+    </w:lvl>
+    <w:lvl w:ilvl="4">
+      <w:start w:val="1"/>
+      <w:numFmt w:val="decimal"/>
+      <w:lvlText w:val="%1.%2.%3.%4.%5."/>
+      <w:lvlJc w:val="left"/>
+      <w:pPr>
+        <w:ind w:left="2232" w:hanging="792"/>
+      </w:pPr>
+    </w:lvl>
+    <w:lvl w:ilvl="5">
+      <w:start w:val="1"/>
+      <w:numFmt w:val="decimal"/>
+      <w:lvlText w:val="%1.%2.%3.%4.%5.%6."/>
+      <w:lvlJc w:val="left"/>
+      <w:pPr>
+        <w:ind w:left="2736" w:hanging="936"/>
+      </w:pPr>
+    </w:lvl>
+    <w:lvl w:ilvl="6">
+      <w:start w:val="1"/>
+      <w:numFmt w:val="decimal"/>
+      <w:lvlText w:val="%1.%2.%3.%4.%5.%6.%7."/>
+      <w:lvlJc w:val="left"/>
+      <w:pPr>
+        <w:ind w:left="3240" w:hanging="1080"/>
+      </w:pPr>
+    </w:lvl>
+    <w:lvl w:ilvl="7">
+      <w:start w:val="1"/>
+      <w:numFmt w:val="decimal"/>
+      <w:lvlText w:val="%1.%2.%3.%4.%5.%6.%7.%8."/>
+      <w:lvlJc w:val="left"/>
+      <w:pPr>
+        <w:ind w:left="3744" w:hanging="1224"/>
+      </w:pPr>
+    </w:lvl>
+    <w:lvl w:ilvl="8">
+      <w:start w:val="1"/>
+      <w:numFmt w:val="decimal"/>
+      <w:lvlText w:val="%1.%2.%3.%4.%5.%6.%7.%8.%9."/>
+      <w:lvlJc w:val="left"/>
+      <w:pPr>
+        <w:ind w:left="4320" w:hanging="1440"/>
+      </w:pPr>
+    </w:lvl>
+  </w:abstractNum>
+  <w:abstractNum w:abstractNumId="15" w15:restartNumberingAfterBreak="0">
     <w:nsid w:val="5BE05EDE"/>
     <w:multiLevelType w:val="multilevel"/>
     <w:tmpl w:val="DF288CEE"/>
     <w:numStyleLink w:val="Listaconnmerospersonalizadaconnfasis"/>
   </w:abstractNum>
-  <w:abstractNum w:abstractNumId="10" w15:restartNumberingAfterBreak="0">
+  <w:abstractNum w:abstractNumId="16" w15:restartNumberingAfterBreak="0">
+    <w:nsid w:val="60044A53"/>
+    <w:multiLevelType w:val="multilevel"/>
+    <w:tmpl w:val="1C007706"/>
+    <w:styleLink w:val="Listaactual3"/>
+    <w:lvl w:ilvl="0">
+      <w:start w:val="1"/>
+      <w:numFmt w:val="decimal"/>
+      <w:lvlText w:val="%1."/>
+      <w:lvlJc w:val="left"/>
+      <w:pPr>
+        <w:ind w:left="720" w:hanging="360"/>
+      </w:pPr>
+    </w:lvl>
+    <w:lvl w:ilvl="1">
+      <w:start w:val="1"/>
+      <w:numFmt w:val="decimal"/>
+      <w:lvlText w:val="%1.%2."/>
+      <w:lvlJc w:val="left"/>
+      <w:pPr>
+        <w:ind w:left="1152" w:hanging="432"/>
+      </w:pPr>
+    </w:lvl>
+    <w:lvl w:ilvl="2">
+      <w:start w:val="1"/>
+      <w:numFmt w:val="decimal"/>
+      <w:lvlText w:val="%1.%2.%3."/>
+      <w:lvlJc w:val="left"/>
+      <w:pPr>
+        <w:ind w:left="1584" w:hanging="504"/>
+      </w:pPr>
+    </w:lvl>
+    <w:lvl w:ilvl="3">
+      <w:start w:val="1"/>
+      <w:numFmt w:val="decimal"/>
+      <w:lvlText w:val="%1.%2.%3.%4."/>
+      <w:lvlJc w:val="left"/>
+      <w:pPr>
+        <w:ind w:left="2088" w:hanging="648"/>
+      </w:pPr>
+    </w:lvl>
+    <w:lvl w:ilvl="4">
+      <w:start w:val="1"/>
+      <w:numFmt w:val="decimal"/>
+      <w:lvlText w:val="%1.%2.%3.%4.%5."/>
+      <w:lvlJc w:val="left"/>
+      <w:pPr>
+        <w:ind w:left="2592" w:hanging="792"/>
+      </w:pPr>
+    </w:lvl>
+    <w:lvl w:ilvl="5">
+      <w:start w:val="1"/>
+      <w:numFmt w:val="decimal"/>
+      <w:lvlText w:val="%1.%2.%3.%4.%5.%6."/>
+      <w:lvlJc w:val="left"/>
+      <w:pPr>
+        <w:ind w:left="3096" w:hanging="936"/>
+      </w:pPr>
+    </w:lvl>
+    <w:lvl w:ilvl="6">
+      <w:start w:val="1"/>
+      <w:numFmt w:val="decimal"/>
+      <w:lvlText w:val="%1.%2.%3.%4.%5.%6.%7."/>
+      <w:lvlJc w:val="left"/>
+      <w:pPr>
+        <w:ind w:left="3600" w:hanging="1080"/>
+      </w:pPr>
+    </w:lvl>
+    <w:lvl w:ilvl="7">
+      <w:start w:val="1"/>
+      <w:numFmt w:val="decimal"/>
+      <w:lvlText w:val="%1.%2.%3.%4.%5.%6.%7.%8."/>
+      <w:lvlJc w:val="left"/>
+      <w:pPr>
+        <w:ind w:left="4104" w:hanging="1224"/>
+      </w:pPr>
+    </w:lvl>
+    <w:lvl w:ilvl="8">
+      <w:start w:val="1"/>
+      <w:numFmt w:val="decimal"/>
+      <w:lvlText w:val="%1.%2.%3.%4.%5.%6.%7.%8.%9."/>
+      <w:lvlJc w:val="left"/>
+      <w:pPr>
+        <w:ind w:left="4680" w:hanging="1440"/>
+      </w:pPr>
+    </w:lvl>
+  </w:abstractNum>
+  <w:abstractNum w:abstractNumId="17" w15:restartNumberingAfterBreak="0">
     <w:nsid w:val="6C3C7F0B"/>
     <w:multiLevelType w:val="multilevel"/>
     <w:tmpl w:val="DF288CEE"/>
     <w:numStyleLink w:val="Listaconnmerospersonalizadaconnfasis"/>
   </w:abstractNum>
-  <w:abstractNum w:abstractNumId="11" w15:restartNumberingAfterBreak="0">
+  <w:abstractNum w:abstractNumId="18" w15:restartNumberingAfterBreak="0">
     <w:nsid w:val="75D40932"/>
     <w:multiLevelType w:val="multilevel"/>
     <w:tmpl w:val="DF288CEE"/>
     <w:numStyleLink w:val="Listaconnmerospersonalizadaconnfasis"/>
   </w:abstractNum>
+  <w:abstractNum w:abstractNumId="19" w15:restartNumberingAfterBreak="0">
+    <w:nsid w:val="791867AB"/>
+    <w:multiLevelType w:val="multilevel"/>
+    <w:tmpl w:val="1950682A"/>
+    <w:lvl w:ilvl="0">
+      <w:start w:val="1"/>
+      <w:numFmt w:val="decimal"/>
+      <w:lvlText w:val="%1."/>
+      <w:lvlJc w:val="left"/>
+      <w:pPr>
+        <w:ind w:left="360" w:hanging="360"/>
+      </w:pPr>
+    </w:lvl>
+    <w:lvl w:ilvl="1">
+      <w:start w:val="1"/>
+      <w:numFmt w:val="decimal"/>
+      <w:lvlText w:val="%1.%2."/>
+      <w:lvlJc w:val="left"/>
+      <w:pPr>
+        <w:ind w:left="792" w:hanging="432"/>
+      </w:pPr>
+    </w:lvl>
+    <w:lvl w:ilvl="2">
+      <w:start w:val="1"/>
+      <w:numFmt w:val="decimal"/>
+      <w:lvlText w:val="%1.%2.%3."/>
+      <w:lvlJc w:val="left"/>
+      <w:pPr>
+        <w:ind w:left="1224" w:hanging="504"/>
+      </w:pPr>
+    </w:lvl>
+    <w:lvl w:ilvl="3">
+      <w:start w:val="1"/>
+      <w:numFmt w:val="decimal"/>
+      <w:lvlText w:val="%1.%2.%3.%4."/>
+      <w:lvlJc w:val="left"/>
+      <w:pPr>
+        <w:ind w:left="1728" w:hanging="648"/>
+      </w:pPr>
+    </w:lvl>
+    <w:lvl w:ilvl="4">
+      <w:start w:val="1"/>
+      <w:numFmt w:val="decimal"/>
+      <w:lvlText w:val="%1.%2.%3.%4.%5."/>
+      <w:lvlJc w:val="left"/>
+      <w:pPr>
+        <w:ind w:left="2232" w:hanging="792"/>
+      </w:pPr>
+    </w:lvl>
+    <w:lvl w:ilvl="5">
+      <w:start w:val="1"/>
+      <w:numFmt w:val="decimal"/>
+      <w:lvlText w:val="%1.%2.%3.%4.%5.%6."/>
+      <w:lvlJc w:val="left"/>
+      <w:pPr>
+        <w:ind w:left="2736" w:hanging="936"/>
+      </w:pPr>
+    </w:lvl>
+    <w:lvl w:ilvl="6">
+      <w:start w:val="1"/>
+      <w:numFmt w:val="decimal"/>
+      <w:lvlText w:val="%1.%2.%3.%4.%5.%6.%7."/>
+      <w:lvlJc w:val="left"/>
+      <w:pPr>
+        <w:ind w:left="3240" w:hanging="1080"/>
+      </w:pPr>
+    </w:lvl>
+    <w:lvl w:ilvl="7">
+      <w:start w:val="1"/>
+      <w:numFmt w:val="decimal"/>
+      <w:lvlText w:val="%1.%2.%3.%4.%5.%6.%7.%8."/>
+      <w:lvlJc w:val="left"/>
+      <w:pPr>
+        <w:ind w:left="3744" w:hanging="1224"/>
+      </w:pPr>
+    </w:lvl>
+    <w:lvl w:ilvl="8">
+      <w:start w:val="1"/>
+      <w:numFmt w:val="decimal"/>
+      <w:lvlText w:val="%1.%2.%3.%4.%5.%6.%7.%8.%9."/>
+      <w:lvlJc w:val="left"/>
+      <w:pPr>
+        <w:ind w:left="4320" w:hanging="1440"/>
+      </w:pPr>
+    </w:lvl>
+  </w:abstractNum>
   <w:num w:numId="1" w16cid:durableId="556211165">
-    <w:abstractNumId w:val="3"/>
+    <w:abstractNumId w:val="4"/>
   </w:num>
   <w:num w:numId="2" w16cid:durableId="1795784094">
-    <w:abstractNumId w:val="7"/>
+    <w:abstractNumId w:val="12"/>
   </w:num>
   <w:num w:numId="3" w16cid:durableId="326832524">
     <w:abstractNumId w:val="1"/>
   </w:num>
   <w:num w:numId="4" w16cid:durableId="2047366585">
-    <w:abstractNumId w:val="6"/>
+    <w:abstractNumId w:val="11"/>
   </w:num>
   <w:num w:numId="5" w16cid:durableId="1028144092">
-    <w:abstractNumId w:val="5"/>
+    <w:abstractNumId w:val="10"/>
   </w:num>
   <w:num w:numId="6" w16cid:durableId="1749422952">
-    <w:abstractNumId w:val="8"/>
+    <w:abstractNumId w:val="13"/>
   </w:num>
   <w:num w:numId="7" w16cid:durableId="1870486054">
     <w:abstractNumId w:val="0"/>
   </w:num>
   <w:num w:numId="8" w16cid:durableId="1190410977">
-    <w:abstractNumId w:val="4"/>
+    <w:abstractNumId w:val="6"/>
   </w:num>
   <w:num w:numId="9" w16cid:durableId="859246498">
-    <w:abstractNumId w:val="9"/>
+    <w:abstractNumId w:val="15"/>
   </w:num>
   <w:num w:numId="10" w16cid:durableId="1907495982">
-    <w:abstractNumId w:val="10"/>
+    <w:abstractNumId w:val="17"/>
   </w:num>
   <w:num w:numId="11" w16cid:durableId="628514979">
     <w:abstractNumId w:val="2"/>
   </w:num>
   <w:num w:numId="12" w16cid:durableId="1848707586">
-    <w:abstractNumId w:val="11"/>
+    <w:abstractNumId w:val="18"/>
+  </w:num>
+  <w:num w:numId="13" w16cid:durableId="1747218232">
+    <w:abstractNumId w:val="14"/>
+  </w:num>
+  <w:num w:numId="14" w16cid:durableId="1519079779">
+    <w:abstractNumId w:val="3"/>
+  </w:num>
+  <w:num w:numId="15" w16cid:durableId="1568879798">
+    <w:abstractNumId w:val="8"/>
+  </w:num>
+  <w:num w:numId="16" w16cid:durableId="2009747690">
+    <w:abstractNumId w:val="19"/>
+  </w:num>
+  <w:num w:numId="17" w16cid:durableId="738989037">
+    <w:abstractNumId w:val="7"/>
+  </w:num>
+  <w:num w:numId="18" w16cid:durableId="1305894581">
+    <w:abstractNumId w:val="5"/>
+  </w:num>
+  <w:num w:numId="19" w16cid:durableId="147675040">
+    <w:abstractNumId w:val="16"/>
+  </w:num>
+  <w:num w:numId="20" w16cid:durableId="1634483504">
+    <w:abstractNumId w:val="9"/>
   </w:num>
   <w:numIdMacAtCleanup w:val="7"/>
 </w:numbering>
@@ -2609,15 +3652,16 @@
   <w:style w:type="paragraph" w:default="1" w:styleId="Normal">
     <w:name w:val="Normal"/>
     <w:qFormat/>
-    <w:rsid w:val="00A9065C"/>
+    <w:rsid w:val="00FC4B53"/>
     <w:pPr>
-      <w:spacing w:after="240" w:line="240" w:lineRule="auto"/>
+      <w:spacing w:after="240" w:line="360" w:lineRule="auto"/>
+      <w:ind w:firstLine="357"/>
       <w:jc w:val="both"/>
     </w:pPr>
     <w:rPr>
-      <w:rFonts w:ascii="Work Sans" w:hAnsi="Work Sans"/>
+      <w:rFonts w:ascii="Arial" w:hAnsi="Arial"/>
       <w:color w:val="000000"/>
-      <w:sz w:val="20"/>
+      <w:sz w:val="24"/>
       <w:szCs w:val="18"/>
     </w:rPr>
   </w:style>
@@ -2628,17 +3672,21 @@
     <w:link w:val="Ttulo1Car"/>
     <w:uiPriority w:val="9"/>
     <w:qFormat/>
-    <w:rsid w:val="00A9065C"/>
+    <w:rsid w:val="0099482A"/>
     <w:pPr>
-      <w:jc w:val="center"/>
+      <w:numPr>
+        <w:numId w:val="18"/>
+      </w:numPr>
+      <w:jc w:val="left"/>
       <w:outlineLvl w:val="0"/>
     </w:pPr>
     <w:rPr>
       <w:rFonts w:cs="Segoe UI"/>
       <w:b/>
-      <w:color w:val="9147FF"/>
+      <w:color w:val="000000" w:themeColor="text1"/>
       <w:sz w:val="36"/>
       <w:szCs w:val="22"/>
+      <w:u w:val="single"/>
     </w:rPr>
   </w:style>
   <w:style w:type="paragraph" w:styleId="Ttulo2">
@@ -2648,14 +3696,17 @@
     <w:link w:val="Ttulo2Car"/>
     <w:uiPriority w:val="9"/>
     <w:qFormat/>
-    <w:rsid w:val="00A9065C"/>
+    <w:rsid w:val="0099482A"/>
     <w:pPr>
-      <w:jc w:val="left"/>
+      <w:numPr>
+        <w:ilvl w:val="1"/>
+      </w:numPr>
       <w:outlineLvl w:val="1"/>
     </w:pPr>
     <w:rPr>
       <w:spacing w:val="20"/>
       <w:sz w:val="32"/>
+      <w:u w:val="none"/>
     </w:rPr>
   </w:style>
   <w:style w:type="paragraph" w:styleId="Ttulo3">
@@ -2665,13 +3716,15 @@
     <w:link w:val="Ttulo3Car"/>
     <w:uiPriority w:val="9"/>
     <w:qFormat/>
-    <w:rsid w:val="00A9065C"/>
+    <w:rsid w:val="001A10EC"/>
     <w:pPr>
+      <w:numPr>
+        <w:ilvl w:val="2"/>
+      </w:numPr>
       <w:jc w:val="both"/>
       <w:outlineLvl w:val="2"/>
     </w:pPr>
     <w:rPr>
-      <w:color w:val="B380FF"/>
       <w:spacing w:val="0"/>
       <w:sz w:val="28"/>
     </w:rPr>
@@ -2683,13 +3736,13 @@
     <w:link w:val="Ttulo4Car"/>
     <w:uiPriority w:val="9"/>
     <w:qFormat/>
-    <w:rsid w:val="00A9065C"/>
+    <w:rsid w:val="0099482A"/>
     <w:pPr>
+      <w:numPr>
+        <w:ilvl w:val="3"/>
+      </w:numPr>
       <w:outlineLvl w:val="3"/>
     </w:pPr>
-    <w:rPr>
-      <w:color w:val="CEADFF"/>
-    </w:rPr>
   </w:style>
   <w:style w:type="paragraph" w:styleId="Ttulo5">
     <w:name w:val="heading 5"/>
@@ -2700,6 +3753,9 @@
     <w:qFormat/>
     <w:rsid w:val="00A9065C"/>
     <w:pPr>
+      <w:numPr>
+        <w:ilvl w:val="4"/>
+      </w:numPr>
       <w:outlineLvl w:val="4"/>
     </w:pPr>
     <w:rPr>
@@ -2718,6 +3774,9 @@
     <w:pPr>
       <w:keepNext/>
       <w:keepLines/>
+      <w:numPr>
+        <w:ilvl w:val="5"/>
+      </w:numPr>
       <w:outlineLvl w:val="5"/>
     </w:pPr>
     <w:rPr>
@@ -2849,12 +3908,13 @@
     <w:basedOn w:val="Fuentedeprrafopredeter"/>
     <w:link w:val="Ttulo1"/>
     <w:uiPriority w:val="9"/>
-    <w:rsid w:val="00A9065C"/>
+    <w:rsid w:val="0099482A"/>
     <w:rPr>
-      <w:rFonts w:ascii="Work Sans" w:hAnsi="Work Sans" w:cs="Segoe UI"/>
+      <w:rFonts w:ascii="Arial" w:hAnsi="Arial" w:cs="Segoe UI"/>
       <w:b/>
-      <w:color w:val="9147FF"/>
+      <w:color w:val="000000" w:themeColor="text1"/>
       <w:sz w:val="36"/>
+      <w:u w:val="single"/>
     </w:rPr>
   </w:style>
   <w:style w:type="character" w:customStyle="1" w:styleId="Ttulo2Car">
@@ -2862,11 +3922,11 @@
     <w:basedOn w:val="Fuentedeprrafopredeter"/>
     <w:link w:val="Ttulo2"/>
     <w:uiPriority w:val="9"/>
-    <w:rsid w:val="00A9065C"/>
+    <w:rsid w:val="0099482A"/>
     <w:rPr>
-      <w:rFonts w:ascii="Work Sans" w:hAnsi="Work Sans" w:cs="Segoe UI"/>
+      <w:rFonts w:ascii="Arial" w:hAnsi="Arial" w:cs="Segoe UI"/>
       <w:b/>
-      <w:color w:val="9147FF"/>
+      <w:color w:val="000000" w:themeColor="text1"/>
       <w:spacing w:val="20"/>
       <w:sz w:val="32"/>
     </w:rPr>
@@ -2876,11 +3936,11 @@
     <w:basedOn w:val="Fuentedeprrafopredeter"/>
     <w:link w:val="Ttulo3"/>
     <w:uiPriority w:val="9"/>
-    <w:rsid w:val="00A9065C"/>
+    <w:rsid w:val="00EA5E20"/>
     <w:rPr>
-      <w:rFonts w:ascii="Work Sans" w:hAnsi="Work Sans" w:cs="Segoe UI"/>
+      <w:rFonts w:ascii="Arial" w:hAnsi="Arial" w:cs="Segoe UI"/>
       <w:b/>
-      <w:color w:val="B380FF"/>
+      <w:color w:val="000000" w:themeColor="text1"/>
       <w:sz w:val="28"/>
     </w:rPr>
   </w:style>
@@ -2889,11 +3949,11 @@
     <w:basedOn w:val="Fuentedeprrafopredeter"/>
     <w:link w:val="Ttulo4"/>
     <w:uiPriority w:val="9"/>
-    <w:rsid w:val="00A9065C"/>
+    <w:rsid w:val="0099482A"/>
     <w:rPr>
-      <w:rFonts w:ascii="Work Sans" w:hAnsi="Work Sans" w:cs="Segoe UI"/>
+      <w:rFonts w:ascii="Arial" w:hAnsi="Arial" w:cs="Segoe UI"/>
       <w:b/>
-      <w:color w:val="CEADFF"/>
+      <w:color w:val="000000" w:themeColor="text1"/>
       <w:sz w:val="28"/>
     </w:rPr>
   </w:style>
@@ -3429,6 +4489,29 @@
       <w:sz w:val="20"/>
       <w:szCs w:val="18"/>
     </w:rPr>
+  </w:style>
+  <w:style w:type="numbering" w:styleId="111111">
+    <w:name w:val="Outline List 2"/>
+    <w:basedOn w:val="Sinlista"/>
+    <w:uiPriority w:val="99"/>
+    <w:semiHidden/>
+    <w:unhideWhenUsed/>
+    <w:rsid w:val="001A10EC"/>
+    <w:pPr>
+      <w:numPr>
+        <w:numId w:val="20"/>
+      </w:numPr>
+    </w:pPr>
+  </w:style>
+  <w:style w:type="numbering" w:customStyle="1" w:styleId="Listaactual3">
+    <w:name w:val="Lista actual3"/>
+    <w:uiPriority w:val="99"/>
+    <w:rsid w:val="001A10EC"/>
+    <w:pPr>
+      <w:numPr>
+        <w:numId w:val="19"/>
+      </w:numPr>
+    </w:pPr>
   </w:style>
 </w:styles>
 </file>

</xml_diff>